<commit_message>
Change status of resources that are completed
</commit_message>
<xml_diff>
--- a/Courses/Software-Sciences/Module-3-Databases/01-IT-Systems/01-IT-Systems-Exercise.docx
+++ b/Courses/Software-Sciences/Module-3-Databases/01-IT-Systems/01-IT-Systems-Exercise.docx
@@ -1,10 +1,10 @@
 
 <file path=word/document.xml><?xml version="1.0" encoding="utf-8"?>
-<w:document xmlns:wpc="http://schemas.microsoft.com/office/word/2010/wordprocessingCanvas" xmlns:cx="http://schemas.microsoft.com/office/drawing/2014/chartex" xmlns:cx1="http://schemas.microsoft.com/office/drawing/2015/9/8/chartex" xmlns:cx2="http://schemas.microsoft.com/office/drawing/2015/10/21/chartex" xmlns:cx3="http://schemas.microsoft.com/office/drawing/2016/5/9/chartex" xmlns:cx4="http://schemas.microsoft.com/office/drawing/2016/5/10/chartex" xmlns:cx5="http://schemas.microsoft.com/office/drawing/2016/5/11/chartex" xmlns:cx6="http://schemas.microsoft.com/office/drawing/2016/5/12/chartex" xmlns:cx7="http://schemas.microsoft.com/office/drawing/2016/5/13/chartex" xmlns:cx8="http://schemas.microsoft.com/office/drawing/2016/5/14/chartex" xmlns:mc="http://schemas.openxmlformats.org/markup-compatibility/2006" xmlns:aink="http://schemas.microsoft.com/office/drawing/2016/ink" xmlns:am3d="http://schemas.microsoft.com/office/drawing/2017/model3d" xmlns:o="urn:schemas-microsoft-com:office:office" xmlns:oel="http://schemas.microsoft.com/office/2019/extlst" xmlns:r="http://schemas.openxmlformats.org/officeDocument/2006/relationships" xmlns:m="http://schemas.openxmlformats.org/officeDocument/2006/math" xmlns:v="urn:schemas-microsoft-com:vml" xmlns:wp14="http://schemas.microsoft.com/office/word/2010/wordprocessingDrawing" xmlns:wp="http://schemas.openxmlformats.org/drawingml/2006/wordprocessingDrawing" xmlns:w10="urn:schemas-microsoft-com:office:word" xmlns:w="http://schemas.openxmlformats.org/wordprocessingml/2006/main" xmlns:w14="http://schemas.microsoft.com/office/word/2010/wordml" xmlns:w15="http://schemas.microsoft.com/office/word/2012/wordml" xmlns:w16cex="http://schemas.microsoft.com/office/word/2018/wordml/cex" xmlns:w16cid="http://schemas.microsoft.com/office/word/2016/wordml/cid" xmlns:w16="http://schemas.microsoft.com/office/word/2018/wordml" xmlns:w16sdtdh="http://schemas.microsoft.com/office/word/2020/wordml/sdtdatahash" xmlns:w16se="http://schemas.microsoft.com/office/word/2015/wordml/symex" xmlns:wpg="http://schemas.microsoft.com/office/word/2010/wordprocessingGroup" xmlns:wpi="http://schemas.microsoft.com/office/word/2010/wordprocessingInk" xmlns:wne="http://schemas.microsoft.com/office/word/2006/wordml" xmlns:wps="http://schemas.microsoft.com/office/word/2010/wordprocessingShape" mc:Ignorable="w14 w15 w16se w16cid w16 w16cex w16sdtdh wp14">
+<w:document xmlns:wpc="http://schemas.microsoft.com/office/word/2010/wordprocessingCanvas" xmlns:cx="http://schemas.microsoft.com/office/drawing/2014/chartex" xmlns:cx1="http://schemas.microsoft.com/office/drawing/2015/9/8/chartex" xmlns:cx2="http://schemas.microsoft.com/office/drawing/2015/10/21/chartex" xmlns:cx3="http://schemas.microsoft.com/office/drawing/2016/5/9/chartex" xmlns:cx4="http://schemas.microsoft.com/office/drawing/2016/5/10/chartex" xmlns:cx5="http://schemas.microsoft.com/office/drawing/2016/5/11/chartex" xmlns:cx6="http://schemas.microsoft.com/office/drawing/2016/5/12/chartex" xmlns:cx7="http://schemas.microsoft.com/office/drawing/2016/5/13/chartex" xmlns:cx8="http://schemas.microsoft.com/office/drawing/2016/5/14/chartex" xmlns:mc="http://schemas.openxmlformats.org/markup-compatibility/2006" xmlns:aink="http://schemas.microsoft.com/office/drawing/2016/ink" xmlns:am3d="http://schemas.microsoft.com/office/drawing/2017/model3d" xmlns:o="urn:schemas-microsoft-com:office:office" xmlns:oel="http://schemas.microsoft.com/office/2019/extlst" xmlns:r="http://schemas.openxmlformats.org/officeDocument/2006/relationships" xmlns:m="http://schemas.openxmlformats.org/officeDocument/2006/math" xmlns:v="urn:schemas-microsoft-com:vml" xmlns:wp14="http://schemas.microsoft.com/office/word/2010/wordprocessingDrawing" xmlns:wp="http://schemas.openxmlformats.org/drawingml/2006/wordprocessingDrawing" xmlns:w10="urn:schemas-microsoft-com:office:word" xmlns:w="http://schemas.openxmlformats.org/wordprocessingml/2006/main" xmlns:w14="http://schemas.microsoft.com/office/word/2010/wordml" xmlns:w15="http://schemas.microsoft.com/office/word/2012/wordml" xmlns:w16cex="http://schemas.microsoft.com/office/word/2018/wordml/cex" xmlns:w16cid="http://schemas.microsoft.com/office/word/2016/wordml/cid" xmlns:w16="http://schemas.microsoft.com/office/word/2018/wordml" xmlns:w16du="http://schemas.microsoft.com/office/word/2023/wordml/word16du" xmlns:w16sdtdh="http://schemas.microsoft.com/office/word/2020/wordml/sdtdatahash" xmlns:w16se="http://schemas.microsoft.com/office/word/2015/wordml/symex" xmlns:wpg="http://schemas.microsoft.com/office/word/2010/wordprocessingGroup" xmlns:wpi="http://schemas.microsoft.com/office/word/2010/wordprocessingInk" xmlns:wne="http://schemas.microsoft.com/office/word/2006/wordml" xmlns:wps="http://schemas.microsoft.com/office/word/2010/wordprocessingShape" mc:Ignorable="w14 w15 w16se w16cid w16 w16cex w16sdtdh w16du wp14">
   <w:body>
     <w:p>
       <w:pPr>
-        <w:pStyle w:val="Heading1"/>
+        <w:pStyle w:val="1"/>
         <w:jc w:val="center"/>
       </w:pPr>
       <w:r>
@@ -25,90 +25,152 @@
     </w:p>
     <w:p>
       <w:pPr>
-        <w:pStyle w:val="Heading2"/>
-      </w:pPr>
-      <w:r>
-        <w:rPr>
-          <w:lang w:val="en-US"/>
-        </w:rPr>
-        <w:t xml:space="preserve">Trello </w:t>
-      </w:r>
-      <w:r>
-        <w:t xml:space="preserve">и </w:t>
-      </w:r>
-      <w:r>
-        <w:rPr>
-          <w:lang w:val="en-US"/>
-        </w:rPr>
-        <w:t>Asana</w:t>
+        <w:pStyle w:val="2"/>
+        <w:numPr>
+          <w:ilvl w:val="0"/>
+          <w:numId w:val="0"/>
+        </w:numPr>
+        <w:ind w:left="357" w:hanging="357"/>
+      </w:pPr>
+      <w:r>
+        <w:rPr>
+          <w:noProof/>
+        </w:rPr>
+        <w:drawing>
+          <wp:inline distT="0" distB="0" distL="0" distR="0" wp14:anchorId="066B4FE7" wp14:editId="5DE50BE3">
+            <wp:extent cx="1285102" cy="575131"/>
+            <wp:effectExtent l="0" t="0" r="0" b="0"/>
+            <wp:docPr id="38579746" name="Picture 1"/>
+            <wp:cNvGraphicFramePr>
+              <a:graphicFrameLocks xmlns:a="http://schemas.openxmlformats.org/drawingml/2006/main" noChangeAspect="1"/>
+            </wp:cNvGraphicFramePr>
+            <a:graphic xmlns:a="http://schemas.openxmlformats.org/drawingml/2006/main">
+              <a:graphicData uri="http://schemas.openxmlformats.org/drawingml/2006/picture">
+                <pic:pic xmlns:pic="http://schemas.openxmlformats.org/drawingml/2006/picture">
+                  <pic:nvPicPr>
+                    <pic:cNvPr id="38579746" name="Picture 1"/>
+                    <pic:cNvPicPr>
+                      <a:picLocks noChangeAspect="1" noChangeArrowheads="1"/>
+                    </pic:cNvPicPr>
+                  </pic:nvPicPr>
+                  <pic:blipFill>
+                    <a:blip r:embed="rId8" cstate="print">
+                      <a:extLst>
+                        <a:ext uri="{28A0092B-C50C-407E-A947-70E740481C1C}">
+                          <a14:useLocalDpi xmlns:a14="http://schemas.microsoft.com/office/drawing/2010/main" val="0"/>
+                        </a:ext>
+                      </a:extLst>
+                    </a:blip>
+                    <a:stretch>
+                      <a:fillRect/>
+                    </a:stretch>
+                  </pic:blipFill>
+                  <pic:spPr bwMode="auto">
+                    <a:xfrm>
+                      <a:off x="0" y="0"/>
+                      <a:ext cx="1291842" cy="578147"/>
+                    </a:xfrm>
+                    <a:prstGeom prst="rect">
+                      <a:avLst/>
+                    </a:prstGeom>
+                    <a:noFill/>
+                    <a:ln>
+                      <a:noFill/>
+                    </a:ln>
+                  </pic:spPr>
+                </pic:pic>
+              </a:graphicData>
+            </a:graphic>
+          </wp:inline>
+        </w:drawing>
       </w:r>
     </w:p>
     <w:p>
       <w:pPr>
-        <w:rPr>
-          <w:lang w:val="bg-BG"/>
-        </w:rPr>
-      </w:pPr>
-      <w:r>
-        <w:rPr>
-          <w:lang w:val="bg-BG"/>
-        </w:rPr>
-        <w:t xml:space="preserve">Разгледайте информационните системи </w:t>
-      </w:r>
-      <w:r>
-        <w:rPr>
-          <w:b/>
-          <w:bCs/>
-        </w:rPr>
-        <w:t>Trello</w:t>
-      </w:r>
-      <w:r>
-        <w:rPr>
-          <w:lang w:val="bg-BG"/>
-        </w:rPr>
-        <w:t xml:space="preserve"> (управление на проекти)</w:t>
-      </w:r>
-      <w:r>
-        <w:rPr>
-          <w:lang w:val="ru-RU"/>
-        </w:rPr>
-        <w:t xml:space="preserve"> </w:t>
-      </w:r>
-      <w:r>
-        <w:rPr>
-          <w:lang w:val="bg-BG"/>
-        </w:rPr>
+        <w:pStyle w:val="2"/>
+      </w:pPr>
+      <w:r>
+        <w:rPr>
+          <w:lang w:val="en-US"/>
+        </w:rPr>
+        <w:t xml:space="preserve">Trello </w:t>
+      </w:r>
+      <w:r>
         <w:t xml:space="preserve">и </w:t>
       </w:r>
       <w:r>
         <w:rPr>
-          <w:b/>
-          <w:bCs/>
+          <w:lang w:val="en-US"/>
         </w:rPr>
         <w:t>Asana</w:t>
-      </w:r>
-      <w:r>
-        <w:rPr>
-          <w:lang w:val="bg-BG"/>
-        </w:rPr>
-        <w:t xml:space="preserve"> (</w:t>
-      </w:r>
-      <w:r>
-        <w:rPr>
-          <w:lang w:val="bg-BG"/>
-        </w:rPr>
-        <w:t>също за управление на проекти</w:t>
-      </w:r>
-      <w:r>
-        <w:rPr>
-          <w:lang w:val="bg-BG"/>
-        </w:rPr>
-        <w:t>)</w:t>
       </w:r>
     </w:p>
     <w:p>
       <w:pPr>
-        <w:pStyle w:val="ListParagraph"/>
+        <w:rPr>
+          <w:lang w:val="bg-BG"/>
+        </w:rPr>
+      </w:pPr>
+      <w:r>
+        <w:rPr>
+          <w:lang w:val="bg-BG"/>
+        </w:rPr>
+        <w:t xml:space="preserve">Разгледайте информационните системи </w:t>
+      </w:r>
+      <w:r>
+        <w:rPr>
+          <w:b/>
+          <w:bCs/>
+        </w:rPr>
+        <w:t>Trello</w:t>
+      </w:r>
+      <w:r>
+        <w:rPr>
+          <w:lang w:val="bg-BG"/>
+        </w:rPr>
+        <w:t xml:space="preserve"> (управление на проекти)</w:t>
+      </w:r>
+      <w:r>
+        <w:rPr>
+          <w:lang w:val="ru-RU"/>
+        </w:rPr>
+        <w:t xml:space="preserve"> </w:t>
+      </w:r>
+      <w:r>
+        <w:rPr>
+          <w:lang w:val="bg-BG"/>
+        </w:rPr>
+        <w:t xml:space="preserve">и </w:t>
+      </w:r>
+      <w:r>
+        <w:rPr>
+          <w:b/>
+          <w:bCs/>
+        </w:rPr>
+        <w:t>Asana</w:t>
+      </w:r>
+      <w:r>
+        <w:rPr>
+          <w:lang w:val="bg-BG"/>
+        </w:rPr>
+        <w:t xml:space="preserve"> (</w:t>
+      </w:r>
+      <w:r>
+        <w:rPr>
+          <w:lang w:val="bg-BG"/>
+        </w:rPr>
+        <w:t>също за управление на проекти</w:t>
+      </w:r>
+      <w:r>
+        <w:rPr>
+          <w:lang w:val="bg-BG"/>
+        </w:rPr>
+        <w:t>)</w:t>
+      </w:r>
+    </w:p>
+    <w:p>
+      <w:pPr>
+        <w:pStyle w:val="ac"/>
         <w:numPr>
           <w:ilvl w:val="0"/>
           <w:numId w:val="2"/>
@@ -124,10 +186,10 @@
       <w:r>
         <w:t xml:space="preserve">: </w:t>
       </w:r>
-      <w:hyperlink r:id="rId8" w:history="1">
+      <w:hyperlink r:id="rId9" w:history="1">
         <w:r>
           <w:rPr>
-            <w:rStyle w:val="Hyperlink"/>
+            <w:rStyle w:val="a9"/>
           </w:rPr>
           <w:t>https://trello.com/</w:t>
         </w:r>
@@ -135,7 +197,7 @@
     </w:p>
     <w:p>
       <w:pPr>
-        <w:pStyle w:val="ListParagraph"/>
+        <w:pStyle w:val="ac"/>
         <w:numPr>
           <w:ilvl w:val="0"/>
           <w:numId w:val="2"/>
@@ -154,10 +216,10 @@
       <w:r>
         <w:t xml:space="preserve"> </w:t>
       </w:r>
-      <w:hyperlink r:id="rId9" w:history="1">
+      <w:hyperlink r:id="rId10" w:history="1">
         <w:r>
           <w:rPr>
-            <w:rStyle w:val="Hyperlink"/>
+            <w:rStyle w:val="a9"/>
           </w:rPr>
           <w:t>https://asana.com/</w:t>
         </w:r>
@@ -201,7 +263,7 @@
     </w:p>
     <w:p>
       <w:pPr>
-        <w:pStyle w:val="ListParagraph"/>
+        <w:pStyle w:val="ac"/>
         <w:numPr>
           <w:ilvl w:val="0"/>
           <w:numId w:val="3"/>
@@ -288,7 +350,7 @@
     </w:p>
     <w:tbl>
       <w:tblPr>
-        <w:tblStyle w:val="TableGrid"/>
+        <w:tblStyle w:val="af"/>
         <w:tblW w:w="0" w:type="auto"/>
         <w:tblInd w:w="108" w:type="dxa"/>
         <w:tblLook w:val="04A0" w:firstRow="1" w:lastRow="0" w:firstColumn="1" w:lastColumn="0" w:noHBand="0" w:noVBand="1"/>
@@ -425,7 +487,7 @@
     </w:tbl>
     <w:p>
       <w:pPr>
-        <w:pStyle w:val="ListParagraph"/>
+        <w:pStyle w:val="ac"/>
         <w:numPr>
           <w:ilvl w:val="0"/>
           <w:numId w:val="3"/>
@@ -521,7 +583,7 @@
     </w:p>
     <w:tbl>
       <w:tblPr>
-        <w:tblStyle w:val="TableGrid"/>
+        <w:tblStyle w:val="af"/>
         <w:tblW w:w="0" w:type="auto"/>
         <w:tblInd w:w="108" w:type="dxa"/>
         <w:tblLook w:val="04A0" w:firstRow="1" w:lastRow="0" w:firstColumn="1" w:lastColumn="0" w:noHBand="0" w:noVBand="1"/>
@@ -731,7 +793,7 @@
     </w:tbl>
     <w:p>
       <w:pPr>
-        <w:pStyle w:val="Heading3"/>
+        <w:pStyle w:val="3"/>
       </w:pPr>
       <w:r>
         <w:rPr>
@@ -745,7 +807,7 @@
     </w:p>
     <w:p>
       <w:pPr>
-        <w:pStyle w:val="ListParagraph"/>
+        <w:pStyle w:val="ac"/>
         <w:numPr>
           <w:ilvl w:val="0"/>
           <w:numId w:val="4"/>
@@ -803,7 +865,7 @@
                     <pic:cNvPicPr/>
                   </pic:nvPicPr>
                   <pic:blipFill>
-                    <a:blip r:embed="rId10" cstate="print"/>
+                    <a:blip r:embed="rId11" cstate="print"/>
                     <a:stretch>
                       <a:fillRect/>
                     </a:stretch>
@@ -833,7 +895,7 @@
     </w:p>
     <w:p>
       <w:pPr>
-        <w:pStyle w:val="ListParagraph"/>
+        <w:pStyle w:val="ac"/>
         <w:numPr>
           <w:ilvl w:val="0"/>
           <w:numId w:val="4"/>
@@ -966,7 +1028,7 @@
           <w:noProof/>
         </w:rPr>
         <w:pict w14:anchorId="272D7968">
-          <v:roundrect id="Rounded Rectangle 3" o:spid="_x0000_s2053" style="position:absolute;left:0;text-align:left;margin-left:250.75pt;margin-top:199pt;width:93.9pt;height:51.95pt;z-index:251659264;visibility:visible;mso-wrap-style:square;mso-width-percent:0;mso-height-percent:0;mso-wrap-distance-left:9pt;mso-wrap-distance-top:0;mso-wrap-distance-right:9pt;mso-wrap-distance-bottom:0;mso-position-horizontal:absolute;mso-position-horizontal-relative:text;mso-position-vertical:absolute;mso-position-vertical-relative:text;mso-width-percent:0;mso-height-percent:0;mso-width-relative:page;mso-height-relative:page;v-text-anchor:top" arcsize="3529f" o:gfxdata="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" filled="f" strokecolor="#1f497d" strokeweight="4.5pt"/>
+          <v:roundrect id="Rounded Rectangle 3" o:spid="_x0000_s2053" style="position:absolute;left:0;text-align:left;margin-left:250.75pt;margin-top:199pt;width:93.9pt;height:51.95pt;z-index:251659264;visibility:visible;mso-wrap-style:square;mso-width-percent:0;mso-height-percent:0;mso-wrap-distance-left:9pt;mso-wrap-distance-top:0;mso-wrap-distance-right:9pt;mso-wrap-distance-bottom:0;mso-position-horizontal:absolute;mso-position-horizontal-relative:text;mso-position-vertical:absolute;mso-position-vertical-relative:text;mso-width-percent:0;mso-height-percent:0;mso-width-relative:page;mso-height-relative:page;v-text-anchor:top" arcsize="3529f" o:gfxdata="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" filled="f" strokecolor="#1f497d" strokeweight="4.5pt"/>
         </w:pict>
       </w:r>
       <w:r>
@@ -989,7 +1051,7 @@
                     <pic:cNvPicPr/>
                   </pic:nvPicPr>
                   <pic:blipFill>
-                    <a:blip r:embed="rId11" cstate="print"/>
+                    <a:blip r:embed="rId12" cstate="print"/>
                     <a:stretch>
                       <a:fillRect/>
                     </a:stretch>
@@ -1019,7 +1081,7 @@
     </w:p>
     <w:p>
       <w:pPr>
-        <w:pStyle w:val="ListParagraph"/>
+        <w:pStyle w:val="ac"/>
         <w:numPr>
           <w:ilvl w:val="0"/>
           <w:numId w:val="4"/>
@@ -1122,7 +1184,7 @@
                     <pic:cNvPicPr/>
                   </pic:nvPicPr>
                   <pic:blipFill>
-                    <a:blip r:embed="rId12" cstate="print"/>
+                    <a:blip r:embed="rId13" cstate="print"/>
                     <a:stretch>
                       <a:fillRect/>
                     </a:stretch>
@@ -1152,7 +1214,7 @@
     </w:p>
     <w:p>
       <w:pPr>
-        <w:pStyle w:val="ListParagraph"/>
+        <w:pStyle w:val="ac"/>
         <w:numPr>
           <w:ilvl w:val="0"/>
           <w:numId w:val="4"/>
@@ -1236,7 +1298,7 @@
                     <pic:cNvPicPr/>
                   </pic:nvPicPr>
                   <pic:blipFill>
-                    <a:blip r:embed="rId13" cstate="print"/>
+                    <a:blip r:embed="rId14" cstate="print"/>
                     <a:stretch>
                       <a:fillRect/>
                     </a:stretch>
@@ -1351,7 +1413,7 @@
                     <pic:cNvPicPr/>
                   </pic:nvPicPr>
                   <pic:blipFill>
-                    <a:blip r:embed="rId14" cstate="print"/>
+                    <a:blip r:embed="rId15" cstate="print"/>
                     <a:stretch>
                       <a:fillRect/>
                     </a:stretch>
@@ -1490,7 +1552,7 @@
         </w:rPr>
         <w:lastRenderedPageBreak/>
         <w:pict w14:anchorId="5C080846">
-          <v:roundrect id="Rounded Rectangle 1" o:spid="_x0000_s2050" style="position:absolute;left:0;text-align:left;margin-left:173.45pt;margin-top:44.6pt;width:167.55pt;height:22.1pt;z-index:251665408;visibility:visible;mso-wrap-style:square;mso-width-percent:0;mso-height-percent:0;mso-wrap-distance-left:9pt;mso-wrap-distance-top:0;mso-wrap-distance-right:9pt;mso-wrap-distance-bottom:0;mso-position-horizontal:absolute;mso-position-horizontal-relative:text;mso-position-vertical:absolute;mso-position-vertical-relative:text;mso-width-percent:0;mso-height-percent:0;mso-width-relative:page;mso-height-relative:page;v-text-anchor:top" arcsize="3529f" o:gfxdata="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" filled="f" strokecolor="#1f497d" strokeweight="4.5pt"/>
+          <v:roundrect id="Rounded Rectangle 1" o:spid="_x0000_s2050" style="position:absolute;left:0;text-align:left;margin-left:173.45pt;margin-top:44.6pt;width:167.55pt;height:22.1pt;z-index:251665408;visibility:visible;mso-wrap-style:square;mso-width-percent:0;mso-height-percent:0;mso-wrap-distance-left:9pt;mso-wrap-distance-top:0;mso-wrap-distance-right:9pt;mso-wrap-distance-bottom:0;mso-position-horizontal:absolute;mso-position-horizontal-relative:text;mso-position-vertical:absolute;mso-position-vertical-relative:text;mso-width-percent:0;mso-height-percent:0;mso-width-relative:page;mso-height-relative:page;v-text-anchor:top" arcsize="3529f" o:gfxdata="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" filled="f" strokecolor="#1f497d" strokeweight="4.5pt"/>
         </w:pict>
       </w:r>
       <w:r>
@@ -1513,7 +1575,7 @@
                     <pic:cNvPicPr/>
                   </pic:nvPicPr>
                   <pic:blipFill>
-                    <a:blip r:embed="rId15" cstate="print"/>
+                    <a:blip r:embed="rId16" cstate="print"/>
                     <a:stretch>
                       <a:fillRect/>
                     </a:stretch>
@@ -1613,7 +1675,7 @@
                     <pic:cNvPicPr/>
                   </pic:nvPicPr>
                   <pic:blipFill>
-                    <a:blip r:embed="rId16" cstate="print"/>
+                    <a:blip r:embed="rId17" cstate="print"/>
                     <a:stretch>
                       <a:fillRect/>
                     </a:stretch>
@@ -1708,7 +1770,7 @@
                     <pic:cNvPicPr/>
                   </pic:nvPicPr>
                   <pic:blipFill>
-                    <a:blip r:embed="rId17" cstate="print"/>
+                    <a:blip r:embed="rId18" cstate="print"/>
                     <a:stretch>
                       <a:fillRect/>
                     </a:stretch>
@@ -1859,7 +1921,7 @@
                     <pic:cNvPicPr/>
                   </pic:nvPicPr>
                   <pic:blipFill>
-                    <a:blip r:embed="rId18" cstate="print"/>
+                    <a:blip r:embed="rId19" cstate="print"/>
                     <a:stretch>
                       <a:fillRect/>
                     </a:stretch>
@@ -1889,7 +1951,7 @@
     </w:p>
     <w:p>
       <w:pPr>
-        <w:pStyle w:val="Heading2"/>
+        <w:pStyle w:val="2"/>
       </w:pPr>
       <w:r>
         <w:t>Информационни системи и техните употреби</w:t>
@@ -2012,7 +2074,7 @@
     </w:p>
     <w:tbl>
       <w:tblPr>
-        <w:tblStyle w:val="TableGrid"/>
+        <w:tblStyle w:val="af"/>
         <w:tblW w:w="0" w:type="auto"/>
         <w:tblInd w:w="108" w:type="dxa"/>
         <w:tblLook w:val="04A0" w:firstRow="1" w:lastRow="0" w:firstColumn="1" w:lastColumn="0" w:noHBand="0" w:noVBand="1"/>
@@ -2853,7 +2915,7 @@
     </w:p>
     <w:p>
       <w:pPr>
-        <w:pStyle w:val="Heading2"/>
+        <w:pStyle w:val="2"/>
       </w:pPr>
       <w:r>
         <w:rPr>
@@ -3103,7 +3165,7 @@
     </w:p>
     <w:tbl>
       <w:tblPr>
-        <w:tblStyle w:val="TableGrid"/>
+        <w:tblStyle w:val="af"/>
         <w:tblW w:w="10867" w:type="dxa"/>
         <w:tblInd w:w="108" w:type="dxa"/>
         <w:tblLook w:val="04A0" w:firstRow="1" w:lastRow="0" w:firstColumn="1" w:lastColumn="0" w:noHBand="0" w:noVBand="1"/>
@@ -3485,8 +3547,8 @@
     </w:p>
     <w:p/>
     <w:sectPr>
-      <w:headerReference w:type="default" r:id="rId19"/>
-      <w:footerReference w:type="default" r:id="rId20"/>
+      <w:headerReference w:type="default" r:id="rId20"/>
+      <w:footerReference w:type="default" r:id="rId21"/>
       <w:pgSz w:w="11909" w:h="16834" w:code="9"/>
       <w:pgMar w:top="567" w:right="737" w:bottom="680" w:left="737" w:header="567" w:footer="510" w:gutter="0"/>
       <w:cols w:space="720"/>
@@ -3497,7 +3559,7 @@
 </file>
 
 <file path=word/endnotes.xml><?xml version="1.0" encoding="utf-8"?>
-<w:endnotes xmlns:wpc="http://schemas.microsoft.com/office/word/2010/wordprocessingCanvas" xmlns:cx="http://schemas.microsoft.com/office/drawing/2014/chartex" xmlns:cx1="http://schemas.microsoft.com/office/drawing/2015/9/8/chartex" xmlns:cx2="http://schemas.microsoft.com/office/drawing/2015/10/21/chartex" xmlns:cx3="http://schemas.microsoft.com/office/drawing/2016/5/9/chartex" xmlns:cx4="http://schemas.microsoft.com/office/drawing/2016/5/10/chartex" xmlns:cx5="http://schemas.microsoft.com/office/drawing/2016/5/11/chartex" xmlns:cx6="http://schemas.microsoft.com/office/drawing/2016/5/12/chartex" xmlns:cx7="http://schemas.microsoft.com/office/drawing/2016/5/13/chartex" xmlns:cx8="http://schemas.microsoft.com/office/drawing/2016/5/14/chartex" xmlns:mc="http://schemas.openxmlformats.org/markup-compatibility/2006" xmlns:aink="http://schemas.microsoft.com/office/drawing/2016/ink" xmlns:am3d="http://schemas.microsoft.com/office/drawing/2017/model3d" xmlns:o="urn:schemas-microsoft-com:office:office" xmlns:oel="http://schemas.microsoft.com/office/2019/extlst" xmlns:r="http://schemas.openxmlformats.org/officeDocument/2006/relationships" xmlns:m="http://schemas.openxmlformats.org/officeDocument/2006/math" xmlns:v="urn:schemas-microsoft-com:vml" xmlns:wp14="http://schemas.microsoft.com/office/word/2010/wordprocessingDrawing" xmlns:wp="http://schemas.openxmlformats.org/drawingml/2006/wordprocessingDrawing" xmlns:w10="urn:schemas-microsoft-com:office:word" xmlns:w="http://schemas.openxmlformats.org/wordprocessingml/2006/main" xmlns:w14="http://schemas.microsoft.com/office/word/2010/wordml" xmlns:w15="http://schemas.microsoft.com/office/word/2012/wordml" xmlns:w16cex="http://schemas.microsoft.com/office/word/2018/wordml/cex" xmlns:w16cid="http://schemas.microsoft.com/office/word/2016/wordml/cid" xmlns:w16="http://schemas.microsoft.com/office/word/2018/wordml" xmlns:w16sdtdh="http://schemas.microsoft.com/office/word/2020/wordml/sdtdatahash" xmlns:w16se="http://schemas.microsoft.com/office/word/2015/wordml/symex" xmlns:wpg="http://schemas.microsoft.com/office/word/2010/wordprocessingGroup" xmlns:wpi="http://schemas.microsoft.com/office/word/2010/wordprocessingInk" xmlns:wne="http://schemas.microsoft.com/office/word/2006/wordml" xmlns:wps="http://schemas.microsoft.com/office/word/2010/wordprocessingShape" mc:Ignorable="w14 w15 w16se w16cid w16 w16cex w16sdtdh wp14">
+<w:endnotes xmlns:wpc="http://schemas.microsoft.com/office/word/2010/wordprocessingCanvas" xmlns:cx="http://schemas.microsoft.com/office/drawing/2014/chartex" xmlns:cx1="http://schemas.microsoft.com/office/drawing/2015/9/8/chartex" xmlns:cx2="http://schemas.microsoft.com/office/drawing/2015/10/21/chartex" xmlns:cx3="http://schemas.microsoft.com/office/drawing/2016/5/9/chartex" xmlns:cx4="http://schemas.microsoft.com/office/drawing/2016/5/10/chartex" xmlns:cx5="http://schemas.microsoft.com/office/drawing/2016/5/11/chartex" xmlns:cx6="http://schemas.microsoft.com/office/drawing/2016/5/12/chartex" xmlns:cx7="http://schemas.microsoft.com/office/drawing/2016/5/13/chartex" xmlns:cx8="http://schemas.microsoft.com/office/drawing/2016/5/14/chartex" xmlns:mc="http://schemas.openxmlformats.org/markup-compatibility/2006" xmlns:aink="http://schemas.microsoft.com/office/drawing/2016/ink" xmlns:am3d="http://schemas.microsoft.com/office/drawing/2017/model3d" xmlns:o="urn:schemas-microsoft-com:office:office" xmlns:oel="http://schemas.microsoft.com/office/2019/extlst" xmlns:r="http://schemas.openxmlformats.org/officeDocument/2006/relationships" xmlns:m="http://schemas.openxmlformats.org/officeDocument/2006/math" xmlns:v="urn:schemas-microsoft-com:vml" xmlns:wp14="http://schemas.microsoft.com/office/word/2010/wordprocessingDrawing" xmlns:wp="http://schemas.openxmlformats.org/drawingml/2006/wordprocessingDrawing" xmlns:w10="urn:schemas-microsoft-com:office:word" xmlns:w="http://schemas.openxmlformats.org/wordprocessingml/2006/main" xmlns:w14="http://schemas.microsoft.com/office/word/2010/wordml" xmlns:w15="http://schemas.microsoft.com/office/word/2012/wordml" xmlns:w16cex="http://schemas.microsoft.com/office/word/2018/wordml/cex" xmlns:w16cid="http://schemas.microsoft.com/office/word/2016/wordml/cid" xmlns:w16="http://schemas.microsoft.com/office/word/2018/wordml" xmlns:w16du="http://schemas.microsoft.com/office/word/2023/wordml/word16du" xmlns:w16sdtdh="http://schemas.microsoft.com/office/word/2020/wordml/sdtdatahash" xmlns:w16se="http://schemas.microsoft.com/office/word/2015/wordml/symex" xmlns:wpg="http://schemas.microsoft.com/office/word/2010/wordprocessingGroup" xmlns:wpi="http://schemas.microsoft.com/office/word/2010/wordprocessingInk" xmlns:wne="http://schemas.microsoft.com/office/word/2006/wordml" xmlns:wps="http://schemas.microsoft.com/office/word/2010/wordprocessingShape" mc:Ignorable="w14 w15 w16se w16cid w16 w16cex w16sdtdh w16du wp14">
   <w:endnote w:type="separator" w:id="-1">
     <w:p>
       <w:pPr>
@@ -3522,10 +3584,10 @@
 </file>
 
 <file path=word/footer1.xml><?xml version="1.0" encoding="utf-8"?>
-<w:ftr xmlns:wpc="http://schemas.microsoft.com/office/word/2010/wordprocessingCanvas" xmlns:cx="http://schemas.microsoft.com/office/drawing/2014/chartex" xmlns:cx1="http://schemas.microsoft.com/office/drawing/2015/9/8/chartex" xmlns:cx2="http://schemas.microsoft.com/office/drawing/2015/10/21/chartex" xmlns:cx3="http://schemas.microsoft.com/office/drawing/2016/5/9/chartex" xmlns:cx4="http://schemas.microsoft.com/office/drawing/2016/5/10/chartex" xmlns:cx5="http://schemas.microsoft.com/office/drawing/2016/5/11/chartex" xmlns:cx6="http://schemas.microsoft.com/office/drawing/2016/5/12/chartex" xmlns:cx7="http://schemas.microsoft.com/office/drawing/2016/5/13/chartex" xmlns:cx8="http://schemas.microsoft.com/office/drawing/2016/5/14/chartex" xmlns:mc="http://schemas.openxmlformats.org/markup-compatibility/2006" xmlns:aink="http://schemas.microsoft.com/office/drawing/2016/ink" xmlns:am3d="http://schemas.microsoft.com/office/drawing/2017/model3d" xmlns:o="urn:schemas-microsoft-com:office:office" xmlns:oel="http://schemas.microsoft.com/office/2019/extlst" xmlns:r="http://schemas.openxmlformats.org/officeDocument/2006/relationships" xmlns:m="http://schemas.openxmlformats.org/officeDocument/2006/math" xmlns:v="urn:schemas-microsoft-com:vml" xmlns:wp14="http://schemas.microsoft.com/office/word/2010/wordprocessingDrawing" xmlns:wp="http://schemas.openxmlformats.org/drawingml/2006/wordprocessingDrawing" xmlns:w10="urn:schemas-microsoft-com:office:word" xmlns:w="http://schemas.openxmlformats.org/wordprocessingml/2006/main" xmlns:w14="http://schemas.microsoft.com/office/word/2010/wordml" xmlns:w15="http://schemas.microsoft.com/office/word/2012/wordml" xmlns:w16cex="http://schemas.microsoft.com/office/word/2018/wordml/cex" xmlns:w16cid="http://schemas.microsoft.com/office/word/2016/wordml/cid" xmlns:w16="http://schemas.microsoft.com/office/word/2018/wordml" xmlns:w16sdtdh="http://schemas.microsoft.com/office/word/2020/wordml/sdtdatahash" xmlns:w16se="http://schemas.microsoft.com/office/word/2015/wordml/symex" xmlns:wpg="http://schemas.microsoft.com/office/word/2010/wordprocessingGroup" xmlns:wpi="http://schemas.microsoft.com/office/word/2010/wordprocessingInk" xmlns:wne="http://schemas.microsoft.com/office/word/2006/wordml" xmlns:wps="http://schemas.microsoft.com/office/word/2010/wordprocessingShape" mc:Ignorable="w14 w15 w16se w16cid w16 w16cex w16sdtdh wp14">
+<w:ftr xmlns:wpc="http://schemas.microsoft.com/office/word/2010/wordprocessingCanvas" xmlns:cx="http://schemas.microsoft.com/office/drawing/2014/chartex" xmlns:cx1="http://schemas.microsoft.com/office/drawing/2015/9/8/chartex" xmlns:cx2="http://schemas.microsoft.com/office/drawing/2015/10/21/chartex" xmlns:cx3="http://schemas.microsoft.com/office/drawing/2016/5/9/chartex" xmlns:cx4="http://schemas.microsoft.com/office/drawing/2016/5/10/chartex" xmlns:cx5="http://schemas.microsoft.com/office/drawing/2016/5/11/chartex" xmlns:cx6="http://schemas.microsoft.com/office/drawing/2016/5/12/chartex" xmlns:cx7="http://schemas.microsoft.com/office/drawing/2016/5/13/chartex" xmlns:cx8="http://schemas.microsoft.com/office/drawing/2016/5/14/chartex" xmlns:mc="http://schemas.openxmlformats.org/markup-compatibility/2006" xmlns:aink="http://schemas.microsoft.com/office/drawing/2016/ink" xmlns:am3d="http://schemas.microsoft.com/office/drawing/2017/model3d" xmlns:o="urn:schemas-microsoft-com:office:office" xmlns:oel="http://schemas.microsoft.com/office/2019/extlst" xmlns:r="http://schemas.openxmlformats.org/officeDocument/2006/relationships" xmlns:m="http://schemas.openxmlformats.org/officeDocument/2006/math" xmlns:v="urn:schemas-microsoft-com:vml" xmlns:wp14="http://schemas.microsoft.com/office/word/2010/wordprocessingDrawing" xmlns:wp="http://schemas.openxmlformats.org/drawingml/2006/wordprocessingDrawing" xmlns:w10="urn:schemas-microsoft-com:office:word" xmlns:w="http://schemas.openxmlformats.org/wordprocessingml/2006/main" xmlns:w14="http://schemas.microsoft.com/office/word/2010/wordml" xmlns:w15="http://schemas.microsoft.com/office/word/2012/wordml" xmlns:w16cex="http://schemas.microsoft.com/office/word/2018/wordml/cex" xmlns:w16cid="http://schemas.microsoft.com/office/word/2016/wordml/cid" xmlns:w16="http://schemas.microsoft.com/office/word/2018/wordml" xmlns:w16du="http://schemas.microsoft.com/office/word/2023/wordml/word16du" xmlns:w16sdtdh="http://schemas.microsoft.com/office/word/2020/wordml/sdtdatahash" xmlns:w16se="http://schemas.microsoft.com/office/word/2015/wordml/symex" xmlns:wpg="http://schemas.microsoft.com/office/word/2010/wordprocessingGroup" xmlns:wpi="http://schemas.microsoft.com/office/word/2010/wordprocessingInk" xmlns:wne="http://schemas.microsoft.com/office/word/2006/wordml" xmlns:wps="http://schemas.microsoft.com/office/word/2010/wordprocessingShape" mc:Ignorable="w14 w15 w16se w16cid w16 w16cex w16sdtdh w16du wp14">
   <w:p>
     <w:pPr>
-      <w:pStyle w:val="Footer"/>
+      <w:pStyle w:val="a5"/>
       <w:rPr>
         <w:lang w:val="bg-BG"/>
       </w:rPr>
@@ -3539,7 +3601,7 @@
           <v:stroke joinstyle="miter"/>
           <v:path gradientshapeok="t" o:connecttype="rect"/>
         </v:shapetype>
-        <v:shape id="Text Box 7" o:spid="_x0000_s1027" type="#_x0000_t202" style="position:absolute;margin-left:101.15pt;margin-top:6.95pt;width:418.95pt;height:40.45pt;z-index:251660288;visibility:visible;mso-wrap-style:square;mso-width-percent:0;mso-height-percent:0;mso-wrap-distance-left:9pt;mso-wrap-distance-top:0;mso-wrap-distance-right:9pt;mso-wrap-distance-bottom:0;mso-position-horizontal:absolute;mso-position-horizontal-relative:text;mso-position-vertical:absolute;mso-position-vertical-relative:text;mso-width-percent:0;mso-height-percent:0;mso-width-relative:page;mso-height-relative:page;v-text-anchor:top" o:gfxdata="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" filled="f" stroked="f">
+        <v:shape id="Text Box 7" o:spid="_x0000_s1027" type="#_x0000_t202" style="position:absolute;margin-left:101.15pt;margin-top:6.95pt;width:418.95pt;height:40.45pt;z-index:251660288;visibility:visible;mso-wrap-style:square;mso-width-percent:0;mso-height-percent:0;mso-wrap-distance-left:9pt;mso-wrap-distance-top:0;mso-wrap-distance-right:9pt;mso-wrap-distance-bottom:0;mso-position-horizontal:absolute;mso-position-horizontal-relative:text;mso-position-vertical:absolute;mso-position-vertical-relative:text;mso-width-percent:0;mso-height-percent:0;mso-width-relative:page;mso-height-relative:page;v-text-anchor:top" o:gfxdata="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" filled="f" stroked="f">
           <v:textbox inset=".5mm,1.2mm,.5mm,.5mm">
             <w:txbxContent>
               <w:p>
@@ -3708,7 +3770,7 @@
                 <w:hyperlink r:id="rId1" w:history="1">
                   <w:r>
                     <w:rPr>
-                      <w:rStyle w:val="Hyperlink"/>
+                      <w:rStyle w:val="a9"/>
                       <w:noProof/>
                       <w:color w:val="95B3D7" w:themeColor="accent1" w:themeTint="99"/>
                       <w:sz w:val="17"/>
@@ -3718,7 +3780,7 @@
                   </w:r>
                   <w:r>
                     <w:rPr>
-                      <w:rStyle w:val="Hyperlink"/>
+                      <w:rStyle w:val="a9"/>
                       <w:noProof/>
                       <w:color w:val="95B3D7" w:themeColor="accent1" w:themeTint="99"/>
                       <w:sz w:val="17"/>
@@ -3729,7 +3791,7 @@
                   </w:r>
                   <w:r>
                     <w:rPr>
-                      <w:rStyle w:val="Hyperlink"/>
+                      <w:rStyle w:val="a9"/>
                       <w:noProof/>
                       <w:color w:val="95B3D7" w:themeColor="accent1" w:themeTint="99"/>
                       <w:sz w:val="17"/>
@@ -3739,7 +3801,7 @@
                   </w:r>
                   <w:r>
                     <w:rPr>
-                      <w:rStyle w:val="Hyperlink"/>
+                      <w:rStyle w:val="a9"/>
                       <w:noProof/>
                       <w:color w:val="95B3D7" w:themeColor="accent1" w:themeTint="99"/>
                       <w:sz w:val="17"/>
@@ -3750,7 +3812,7 @@
                   </w:r>
                   <w:r>
                     <w:rPr>
-                      <w:rStyle w:val="Hyperlink"/>
+                      <w:rStyle w:val="a9"/>
                       <w:noProof/>
                       <w:color w:val="95B3D7" w:themeColor="accent1" w:themeTint="99"/>
                       <w:sz w:val="17"/>
@@ -3760,7 +3822,7 @@
                   </w:r>
                   <w:r>
                     <w:rPr>
-                      <w:rStyle w:val="Hyperlink"/>
+                      <w:rStyle w:val="a9"/>
                       <w:noProof/>
                       <w:color w:val="95B3D7" w:themeColor="accent1" w:themeTint="99"/>
                       <w:sz w:val="17"/>
@@ -3771,7 +3833,7 @@
                   </w:r>
                   <w:r>
                     <w:rPr>
-                      <w:rStyle w:val="Hyperlink"/>
+                      <w:rStyle w:val="a9"/>
                       <w:noProof/>
                       <w:color w:val="95B3D7" w:themeColor="accent1" w:themeTint="99"/>
                       <w:sz w:val="17"/>
@@ -3781,7 +3843,7 @@
                   </w:r>
                   <w:r>
                     <w:rPr>
-                      <w:rStyle w:val="Hyperlink"/>
+                      <w:rStyle w:val="a9"/>
                       <w:noProof/>
                       <w:color w:val="95B3D7" w:themeColor="accent1" w:themeTint="99"/>
                       <w:sz w:val="17"/>
@@ -3792,7 +3854,7 @@
                   </w:r>
                   <w:r>
                     <w:rPr>
-                      <w:rStyle w:val="Hyperlink"/>
+                      <w:rStyle w:val="a9"/>
                       <w:noProof/>
                       <w:color w:val="95B3D7" w:themeColor="accent1" w:themeTint="99"/>
                       <w:sz w:val="17"/>
@@ -3802,7 +3864,7 @@
                   </w:r>
                   <w:r>
                     <w:rPr>
-                      <w:rStyle w:val="Hyperlink"/>
+                      <w:rStyle w:val="a9"/>
                       <w:noProof/>
                       <w:color w:val="95B3D7" w:themeColor="accent1" w:themeTint="99"/>
                       <w:sz w:val="17"/>
@@ -3813,7 +3875,7 @@
                   </w:r>
                   <w:r>
                     <w:rPr>
-                      <w:rStyle w:val="Hyperlink"/>
+                      <w:rStyle w:val="a9"/>
                       <w:noProof/>
                       <w:color w:val="95B3D7" w:themeColor="accent1" w:themeTint="99"/>
                       <w:sz w:val="17"/>
@@ -3904,14 +3966,14 @@
   </w:p>
   <w:p>
     <w:pPr>
-      <w:pStyle w:val="Footer"/>
+      <w:pStyle w:val="a5"/>
     </w:pPr>
     <w:r>
       <w:rPr>
         <w:noProof/>
       </w:rPr>
       <w:pict w14:anchorId="3A5244D3">
-        <v:shape id="Text Box 5" o:spid="_x0000_s1025" type="#_x0000_t202" style="position:absolute;margin-left:444.65pt;margin-top:8.35pt;width:70.9pt;height:15.9pt;z-index:251661312;visibility:visible;mso-wrap-style:square;mso-width-percent:0;mso-height-percent:0;mso-wrap-distance-left:9pt;mso-wrap-distance-top:0;mso-wrap-distance-right:9pt;mso-wrap-distance-bottom:0;mso-position-horizontal:absolute;mso-position-horizontal-relative:text;mso-position-vertical:absolute;mso-position-vertical-relative:text;mso-width-percent:0;mso-height-percent:0;mso-width-relative:page;mso-height-relative:page;v-text-anchor:middle" o:gfxdata="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" filled="f" stroked="f" strokeweight=".5pt">
+        <v:shape id="Text Box 5" o:spid="_x0000_s1025" type="#_x0000_t202" style="position:absolute;margin-left:444.65pt;margin-top:8.35pt;width:70.9pt;height:15.9pt;z-index:251661312;visibility:visible;mso-wrap-style:square;mso-width-percent:0;mso-height-percent:0;mso-wrap-distance-left:9pt;mso-wrap-distance-top:0;mso-wrap-distance-right:9pt;mso-wrap-distance-bottom:0;mso-position-horizontal:absolute;mso-position-horizontal-relative:text;mso-position-vertical:absolute;mso-position-vertical-relative:text;mso-width-percent:0;mso-height-percent:0;mso-width-relative:page;mso-height-relative:page;v-text-anchor:middle" o:gfxdata="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" filled="f" stroked="f" strokeweight=".5pt">
           <v:textbox inset="0,0,0,0">
             <w:txbxContent>
               <w:p>
@@ -4029,7 +4091,7 @@
 </file>
 
 <file path=word/footnotes.xml><?xml version="1.0" encoding="utf-8"?>
-<w:footnotes xmlns:wpc="http://schemas.microsoft.com/office/word/2010/wordprocessingCanvas" xmlns:cx="http://schemas.microsoft.com/office/drawing/2014/chartex" xmlns:cx1="http://schemas.microsoft.com/office/drawing/2015/9/8/chartex" xmlns:cx2="http://schemas.microsoft.com/office/drawing/2015/10/21/chartex" xmlns:cx3="http://schemas.microsoft.com/office/drawing/2016/5/9/chartex" xmlns:cx4="http://schemas.microsoft.com/office/drawing/2016/5/10/chartex" xmlns:cx5="http://schemas.microsoft.com/office/drawing/2016/5/11/chartex" xmlns:cx6="http://schemas.microsoft.com/office/drawing/2016/5/12/chartex" xmlns:cx7="http://schemas.microsoft.com/office/drawing/2016/5/13/chartex" xmlns:cx8="http://schemas.microsoft.com/office/drawing/2016/5/14/chartex" xmlns:mc="http://schemas.openxmlformats.org/markup-compatibility/2006" xmlns:aink="http://schemas.microsoft.com/office/drawing/2016/ink" xmlns:am3d="http://schemas.microsoft.com/office/drawing/2017/model3d" xmlns:o="urn:schemas-microsoft-com:office:office" xmlns:oel="http://schemas.microsoft.com/office/2019/extlst" xmlns:r="http://schemas.openxmlformats.org/officeDocument/2006/relationships" xmlns:m="http://schemas.openxmlformats.org/officeDocument/2006/math" xmlns:v="urn:schemas-microsoft-com:vml" xmlns:wp14="http://schemas.microsoft.com/office/word/2010/wordprocessingDrawing" xmlns:wp="http://schemas.openxmlformats.org/drawingml/2006/wordprocessingDrawing" xmlns:w10="urn:schemas-microsoft-com:office:word" xmlns:w="http://schemas.openxmlformats.org/wordprocessingml/2006/main" xmlns:w14="http://schemas.microsoft.com/office/word/2010/wordml" xmlns:w15="http://schemas.microsoft.com/office/word/2012/wordml" xmlns:w16cex="http://schemas.microsoft.com/office/word/2018/wordml/cex" xmlns:w16cid="http://schemas.microsoft.com/office/word/2016/wordml/cid" xmlns:w16="http://schemas.microsoft.com/office/word/2018/wordml" xmlns:w16sdtdh="http://schemas.microsoft.com/office/word/2020/wordml/sdtdatahash" xmlns:w16se="http://schemas.microsoft.com/office/word/2015/wordml/symex" xmlns:wpg="http://schemas.microsoft.com/office/word/2010/wordprocessingGroup" xmlns:wpi="http://schemas.microsoft.com/office/word/2010/wordprocessingInk" xmlns:wne="http://schemas.microsoft.com/office/word/2006/wordml" xmlns:wps="http://schemas.microsoft.com/office/word/2010/wordprocessingShape" mc:Ignorable="w14 w15 w16se w16cid w16 w16cex w16sdtdh wp14">
+<w:footnotes xmlns:wpc="http://schemas.microsoft.com/office/word/2010/wordprocessingCanvas" xmlns:cx="http://schemas.microsoft.com/office/drawing/2014/chartex" xmlns:cx1="http://schemas.microsoft.com/office/drawing/2015/9/8/chartex" xmlns:cx2="http://schemas.microsoft.com/office/drawing/2015/10/21/chartex" xmlns:cx3="http://schemas.microsoft.com/office/drawing/2016/5/9/chartex" xmlns:cx4="http://schemas.microsoft.com/office/drawing/2016/5/10/chartex" xmlns:cx5="http://schemas.microsoft.com/office/drawing/2016/5/11/chartex" xmlns:cx6="http://schemas.microsoft.com/office/drawing/2016/5/12/chartex" xmlns:cx7="http://schemas.microsoft.com/office/drawing/2016/5/13/chartex" xmlns:cx8="http://schemas.microsoft.com/office/drawing/2016/5/14/chartex" xmlns:mc="http://schemas.openxmlformats.org/markup-compatibility/2006" xmlns:aink="http://schemas.microsoft.com/office/drawing/2016/ink" xmlns:am3d="http://schemas.microsoft.com/office/drawing/2017/model3d" xmlns:o="urn:schemas-microsoft-com:office:office" xmlns:oel="http://schemas.microsoft.com/office/2019/extlst" xmlns:r="http://schemas.openxmlformats.org/officeDocument/2006/relationships" xmlns:m="http://schemas.openxmlformats.org/officeDocument/2006/math" xmlns:v="urn:schemas-microsoft-com:vml" xmlns:wp14="http://schemas.microsoft.com/office/word/2010/wordprocessingDrawing" xmlns:wp="http://schemas.openxmlformats.org/drawingml/2006/wordprocessingDrawing" xmlns:w10="urn:schemas-microsoft-com:office:word" xmlns:w="http://schemas.openxmlformats.org/wordprocessingml/2006/main" xmlns:w14="http://schemas.microsoft.com/office/word/2010/wordml" xmlns:w15="http://schemas.microsoft.com/office/word/2012/wordml" xmlns:w16cex="http://schemas.microsoft.com/office/word/2018/wordml/cex" xmlns:w16cid="http://schemas.microsoft.com/office/word/2016/wordml/cid" xmlns:w16="http://schemas.microsoft.com/office/word/2018/wordml" xmlns:w16du="http://schemas.microsoft.com/office/word/2023/wordml/word16du" xmlns:w16sdtdh="http://schemas.microsoft.com/office/word/2020/wordml/sdtdatahash" xmlns:w16se="http://schemas.microsoft.com/office/word/2015/wordml/symex" xmlns:wpg="http://schemas.microsoft.com/office/word/2010/wordprocessingGroup" xmlns:wpi="http://schemas.microsoft.com/office/word/2010/wordprocessingInk" xmlns:wne="http://schemas.microsoft.com/office/word/2006/wordml" xmlns:wps="http://schemas.microsoft.com/office/word/2010/wordprocessingShape" mc:Ignorable="w14 w15 w16se w16cid w16 w16cex w16sdtdh w16du wp14">
   <w:footnote w:type="separator" w:id="-1">
     <w:p>
       <w:pPr>
@@ -4054,10 +4116,10 @@
 </file>
 
 <file path=word/header1.xml><?xml version="1.0" encoding="utf-8"?>
-<w:hdr xmlns:wpc="http://schemas.microsoft.com/office/word/2010/wordprocessingCanvas" xmlns:cx="http://schemas.microsoft.com/office/drawing/2014/chartex" xmlns:cx1="http://schemas.microsoft.com/office/drawing/2015/9/8/chartex" xmlns:cx2="http://schemas.microsoft.com/office/drawing/2015/10/21/chartex" xmlns:cx3="http://schemas.microsoft.com/office/drawing/2016/5/9/chartex" xmlns:cx4="http://schemas.microsoft.com/office/drawing/2016/5/10/chartex" xmlns:cx5="http://schemas.microsoft.com/office/drawing/2016/5/11/chartex" xmlns:cx6="http://schemas.microsoft.com/office/drawing/2016/5/12/chartex" xmlns:cx7="http://schemas.microsoft.com/office/drawing/2016/5/13/chartex" xmlns:cx8="http://schemas.microsoft.com/office/drawing/2016/5/14/chartex" xmlns:mc="http://schemas.openxmlformats.org/markup-compatibility/2006" xmlns:aink="http://schemas.microsoft.com/office/drawing/2016/ink" xmlns:am3d="http://schemas.microsoft.com/office/drawing/2017/model3d" xmlns:o="urn:schemas-microsoft-com:office:office" xmlns:oel="http://schemas.microsoft.com/office/2019/extlst" xmlns:r="http://schemas.openxmlformats.org/officeDocument/2006/relationships" xmlns:m="http://schemas.openxmlformats.org/officeDocument/2006/math" xmlns:v="urn:schemas-microsoft-com:vml" xmlns:wp14="http://schemas.microsoft.com/office/word/2010/wordprocessingDrawing" xmlns:wp="http://schemas.openxmlformats.org/drawingml/2006/wordprocessingDrawing" xmlns:w10="urn:schemas-microsoft-com:office:word" xmlns:w="http://schemas.openxmlformats.org/wordprocessingml/2006/main" xmlns:w14="http://schemas.microsoft.com/office/word/2010/wordml" xmlns:w15="http://schemas.microsoft.com/office/word/2012/wordml" xmlns:w16cex="http://schemas.microsoft.com/office/word/2018/wordml/cex" xmlns:w16cid="http://schemas.microsoft.com/office/word/2016/wordml/cid" xmlns:w16="http://schemas.microsoft.com/office/word/2018/wordml" xmlns:w16sdtdh="http://schemas.microsoft.com/office/word/2020/wordml/sdtdatahash" xmlns:w16se="http://schemas.microsoft.com/office/word/2015/wordml/symex" xmlns:wpg="http://schemas.microsoft.com/office/word/2010/wordprocessingGroup" xmlns:wpi="http://schemas.microsoft.com/office/word/2010/wordprocessingInk" xmlns:wne="http://schemas.microsoft.com/office/word/2006/wordml" xmlns:wps="http://schemas.microsoft.com/office/word/2010/wordprocessingShape" mc:Ignorable="w14 w15 w16se w16cid w16 w16cex w16sdtdh wp14">
+<w:hdr xmlns:wpc="http://schemas.microsoft.com/office/word/2010/wordprocessingCanvas" xmlns:cx="http://schemas.microsoft.com/office/drawing/2014/chartex" xmlns:cx1="http://schemas.microsoft.com/office/drawing/2015/9/8/chartex" xmlns:cx2="http://schemas.microsoft.com/office/drawing/2015/10/21/chartex" xmlns:cx3="http://schemas.microsoft.com/office/drawing/2016/5/9/chartex" xmlns:cx4="http://schemas.microsoft.com/office/drawing/2016/5/10/chartex" xmlns:cx5="http://schemas.microsoft.com/office/drawing/2016/5/11/chartex" xmlns:cx6="http://schemas.microsoft.com/office/drawing/2016/5/12/chartex" xmlns:cx7="http://schemas.microsoft.com/office/drawing/2016/5/13/chartex" xmlns:cx8="http://schemas.microsoft.com/office/drawing/2016/5/14/chartex" xmlns:mc="http://schemas.openxmlformats.org/markup-compatibility/2006" xmlns:aink="http://schemas.microsoft.com/office/drawing/2016/ink" xmlns:am3d="http://schemas.microsoft.com/office/drawing/2017/model3d" xmlns:o="urn:schemas-microsoft-com:office:office" xmlns:oel="http://schemas.microsoft.com/office/2019/extlst" xmlns:r="http://schemas.openxmlformats.org/officeDocument/2006/relationships" xmlns:m="http://schemas.openxmlformats.org/officeDocument/2006/math" xmlns:v="urn:schemas-microsoft-com:vml" xmlns:wp14="http://schemas.microsoft.com/office/word/2010/wordprocessingDrawing" xmlns:wp="http://schemas.openxmlformats.org/drawingml/2006/wordprocessingDrawing" xmlns:w10="urn:schemas-microsoft-com:office:word" xmlns:w="http://schemas.openxmlformats.org/wordprocessingml/2006/main" xmlns:w14="http://schemas.microsoft.com/office/word/2010/wordml" xmlns:w15="http://schemas.microsoft.com/office/word/2012/wordml" xmlns:w16cex="http://schemas.microsoft.com/office/word/2018/wordml/cex" xmlns:w16cid="http://schemas.microsoft.com/office/word/2016/wordml/cid" xmlns:w16="http://schemas.microsoft.com/office/word/2018/wordml" xmlns:w16du="http://schemas.microsoft.com/office/word/2023/wordml/word16du" xmlns:w16sdtdh="http://schemas.microsoft.com/office/word/2020/wordml/sdtdatahash" xmlns:w16se="http://schemas.microsoft.com/office/word/2015/wordml/symex" xmlns:wpg="http://schemas.microsoft.com/office/word/2010/wordprocessingGroup" xmlns:wpi="http://schemas.microsoft.com/office/word/2010/wordprocessingInk" xmlns:wne="http://schemas.microsoft.com/office/word/2006/wordml" xmlns:wps="http://schemas.microsoft.com/office/word/2010/wordprocessingShape" mc:Ignorable="w14 w15 w16se w16cid w16 w16cex w16sdtdh w16du wp14">
   <w:p>
     <w:pPr>
-      <w:pStyle w:val="Header"/>
+      <w:pStyle w:val="a3"/>
       <w:ind w:hanging="1134"/>
     </w:pPr>
   </w:p>
@@ -4065,7 +4127,7 @@
 </file>
 
 <file path=word/numbering.xml><?xml version="1.0" encoding="utf-8"?>
-<w:numbering xmlns:wpc="http://schemas.microsoft.com/office/word/2010/wordprocessingCanvas" xmlns:cx="http://schemas.microsoft.com/office/drawing/2014/chartex" xmlns:cx1="http://schemas.microsoft.com/office/drawing/2015/9/8/chartex" xmlns:cx2="http://schemas.microsoft.com/office/drawing/2015/10/21/chartex" xmlns:cx3="http://schemas.microsoft.com/office/drawing/2016/5/9/chartex" xmlns:cx4="http://schemas.microsoft.com/office/drawing/2016/5/10/chartex" xmlns:cx5="http://schemas.microsoft.com/office/drawing/2016/5/11/chartex" xmlns:cx6="http://schemas.microsoft.com/office/drawing/2016/5/12/chartex" xmlns:cx7="http://schemas.microsoft.com/office/drawing/2016/5/13/chartex" xmlns:cx8="http://schemas.microsoft.com/office/drawing/2016/5/14/chartex" xmlns:mc="http://schemas.openxmlformats.org/markup-compatibility/2006" xmlns:aink="http://schemas.microsoft.com/office/drawing/2016/ink" xmlns:am3d="http://schemas.microsoft.com/office/drawing/2017/model3d" xmlns:o="urn:schemas-microsoft-com:office:office" xmlns:oel="http://schemas.microsoft.com/office/2019/extlst" xmlns:r="http://schemas.openxmlformats.org/officeDocument/2006/relationships" xmlns:m="http://schemas.openxmlformats.org/officeDocument/2006/math" xmlns:v="urn:schemas-microsoft-com:vml" xmlns:wp14="http://schemas.microsoft.com/office/word/2010/wordprocessingDrawing" xmlns:wp="http://schemas.openxmlformats.org/drawingml/2006/wordprocessingDrawing" xmlns:w10="urn:schemas-microsoft-com:office:word" xmlns:w="http://schemas.openxmlformats.org/wordprocessingml/2006/main" xmlns:w14="http://schemas.microsoft.com/office/word/2010/wordml" xmlns:w15="http://schemas.microsoft.com/office/word/2012/wordml" xmlns:w16cex="http://schemas.microsoft.com/office/word/2018/wordml/cex" xmlns:w16cid="http://schemas.microsoft.com/office/word/2016/wordml/cid" xmlns:w16="http://schemas.microsoft.com/office/word/2018/wordml" xmlns:w16sdtdh="http://schemas.microsoft.com/office/word/2020/wordml/sdtdatahash" xmlns:w16se="http://schemas.microsoft.com/office/word/2015/wordml/symex" xmlns:wpg="http://schemas.microsoft.com/office/word/2010/wordprocessingGroup" xmlns:wpi="http://schemas.microsoft.com/office/word/2010/wordprocessingInk" xmlns:wne="http://schemas.microsoft.com/office/word/2006/wordml" xmlns:wps="http://schemas.microsoft.com/office/word/2010/wordprocessingShape" mc:Ignorable="w14 w15 w16se w16cid w16 w16cex w16sdtdh wp14">
+<w:numbering xmlns:wpc="http://schemas.microsoft.com/office/word/2010/wordprocessingCanvas" xmlns:cx="http://schemas.microsoft.com/office/drawing/2014/chartex" xmlns:cx1="http://schemas.microsoft.com/office/drawing/2015/9/8/chartex" xmlns:cx2="http://schemas.microsoft.com/office/drawing/2015/10/21/chartex" xmlns:cx3="http://schemas.microsoft.com/office/drawing/2016/5/9/chartex" xmlns:cx4="http://schemas.microsoft.com/office/drawing/2016/5/10/chartex" xmlns:cx5="http://schemas.microsoft.com/office/drawing/2016/5/11/chartex" xmlns:cx6="http://schemas.microsoft.com/office/drawing/2016/5/12/chartex" xmlns:cx7="http://schemas.microsoft.com/office/drawing/2016/5/13/chartex" xmlns:cx8="http://schemas.microsoft.com/office/drawing/2016/5/14/chartex" xmlns:mc="http://schemas.openxmlformats.org/markup-compatibility/2006" xmlns:aink="http://schemas.microsoft.com/office/drawing/2016/ink" xmlns:am3d="http://schemas.microsoft.com/office/drawing/2017/model3d" xmlns:o="urn:schemas-microsoft-com:office:office" xmlns:oel="http://schemas.microsoft.com/office/2019/extlst" xmlns:r="http://schemas.openxmlformats.org/officeDocument/2006/relationships" xmlns:m="http://schemas.openxmlformats.org/officeDocument/2006/math" xmlns:v="urn:schemas-microsoft-com:vml" xmlns:wp14="http://schemas.microsoft.com/office/word/2010/wordprocessingDrawing" xmlns:wp="http://schemas.openxmlformats.org/drawingml/2006/wordprocessingDrawing" xmlns:w10="urn:schemas-microsoft-com:office:word" xmlns:w="http://schemas.openxmlformats.org/wordprocessingml/2006/main" xmlns:w14="http://schemas.microsoft.com/office/word/2010/wordml" xmlns:w15="http://schemas.microsoft.com/office/word/2012/wordml" xmlns:w16cex="http://schemas.microsoft.com/office/word/2018/wordml/cex" xmlns:w16cid="http://schemas.microsoft.com/office/word/2016/wordml/cid" xmlns:w16="http://schemas.microsoft.com/office/word/2018/wordml" xmlns:w16du="http://schemas.microsoft.com/office/word/2023/wordml/word16du" xmlns:w16sdtdh="http://schemas.microsoft.com/office/word/2020/wordml/sdtdatahash" xmlns:w16se="http://schemas.microsoft.com/office/word/2015/wordml/symex" xmlns:wpg="http://schemas.microsoft.com/office/word/2010/wordprocessingGroup" xmlns:wpi="http://schemas.microsoft.com/office/word/2010/wordprocessingInk" xmlns:wne="http://schemas.microsoft.com/office/word/2006/wordml" xmlns:wps="http://schemas.microsoft.com/office/word/2010/wordprocessingShape" mc:Ignorable="w14 w15 w16se w16cid w16 w16cex w16sdtdh w16du wp14">
   <w:abstractNum w:abstractNumId="0" w15:restartNumberingAfterBreak="0">
     <w:nsid w:val="08694A31"/>
     <w:multiLevelType w:val="hybridMultilevel"/>
@@ -4186,7 +4248,7 @@
     <w:lvl w:ilvl="0" w:tplc="A47E1DC6">
       <w:start w:val="1"/>
       <w:numFmt w:val="decimal"/>
-      <w:pStyle w:val="Heading2"/>
+      <w:pStyle w:val="2"/>
       <w:lvlText w:val="%1."/>
       <w:lvlJc w:val="left"/>
       <w:pPr>
@@ -4482,7 +4544,7 @@
 </file>
 
 <file path=word/styles.xml><?xml version="1.0" encoding="utf-8"?>
-<w:styles xmlns:mc="http://schemas.openxmlformats.org/markup-compatibility/2006" xmlns:r="http://schemas.openxmlformats.org/officeDocument/2006/relationships" xmlns:w="http://schemas.openxmlformats.org/wordprocessingml/2006/main" xmlns:w14="http://schemas.microsoft.com/office/word/2010/wordml" xmlns:w15="http://schemas.microsoft.com/office/word/2012/wordml" xmlns:w16cex="http://schemas.microsoft.com/office/word/2018/wordml/cex" xmlns:w16cid="http://schemas.microsoft.com/office/word/2016/wordml/cid" xmlns:w16="http://schemas.microsoft.com/office/word/2018/wordml" xmlns:w16sdtdh="http://schemas.microsoft.com/office/word/2020/wordml/sdtdatahash" xmlns:w16se="http://schemas.microsoft.com/office/word/2015/wordml/symex" mc:Ignorable="w14 w15 w16se w16cid w16 w16cex w16sdtdh">
+<w:styles xmlns:mc="http://schemas.openxmlformats.org/markup-compatibility/2006" xmlns:r="http://schemas.openxmlformats.org/officeDocument/2006/relationships" xmlns:w="http://schemas.openxmlformats.org/wordprocessingml/2006/main" xmlns:w14="http://schemas.microsoft.com/office/word/2010/wordml" xmlns:w15="http://schemas.microsoft.com/office/word/2012/wordml" xmlns:w16cex="http://schemas.microsoft.com/office/word/2018/wordml/cex" xmlns:w16cid="http://schemas.microsoft.com/office/word/2016/wordml/cid" xmlns:w16="http://schemas.microsoft.com/office/word/2018/wordml" xmlns:w16du="http://schemas.microsoft.com/office/word/2023/wordml/word16du" xmlns:w16sdtdh="http://schemas.microsoft.com/office/word/2020/wordml/sdtdatahash" xmlns:w16se="http://schemas.microsoft.com/office/word/2015/wordml/symex" mc:Ignorable="w14 w15 w16se w16cid w16 w16cex w16sdtdh w16du">
   <w:docDefaults>
     <w:rPrDefault>
       <w:rPr>
@@ -4876,7 +4938,7 @@
     <w:lsdException w:name="Unresolved Mention" w:semiHidden="1" w:unhideWhenUsed="1"/>
     <w:lsdException w:name="Smart Link" w:semiHidden="1" w:unhideWhenUsed="1"/>
   </w:latentStyles>
-  <w:style w:type="paragraph" w:default="1" w:styleId="Normal">
+  <w:style w:type="paragraph" w:default="1" w:styleId="a">
     <w:name w:val="Normal"/>
     <w:qFormat/>
     <w:rsid w:val="008063E1"/>
@@ -4884,11 +4946,11 @@
       <w:spacing w:before="80" w:after="120"/>
     </w:pPr>
   </w:style>
-  <w:style w:type="paragraph" w:styleId="Heading1">
+  <w:style w:type="paragraph" w:styleId="1">
     <w:name w:val="heading 1"/>
-    <w:basedOn w:val="Normal"/>
-    <w:next w:val="Normal"/>
-    <w:link w:val="Heading1Char"/>
+    <w:basedOn w:val="a"/>
+    <w:next w:val="a"/>
+    <w:link w:val="10"/>
     <w:uiPriority w:val="9"/>
     <w:qFormat/>
     <w:rsid w:val="00FA2C69"/>
@@ -4906,11 +4968,11 @@
       <w:szCs w:val="32"/>
     </w:rPr>
   </w:style>
-  <w:style w:type="paragraph" w:styleId="Heading2">
+  <w:style w:type="paragraph" w:styleId="2">
     <w:name w:val="heading 2"/>
-    <w:basedOn w:val="Normal"/>
-    <w:next w:val="Normal"/>
-    <w:link w:val="Heading2Char"/>
+    <w:basedOn w:val="a"/>
+    <w:next w:val="a"/>
+    <w:link w:val="20"/>
     <w:uiPriority w:val="9"/>
     <w:qFormat/>
     <w:rsid w:val="00874421"/>
@@ -4934,11 +4996,11 @@
       <w:lang w:val="bg-BG"/>
     </w:rPr>
   </w:style>
-  <w:style w:type="paragraph" w:styleId="Heading3">
+  <w:style w:type="paragraph" w:styleId="3">
     <w:name w:val="heading 3"/>
-    <w:basedOn w:val="Normal"/>
-    <w:next w:val="Normal"/>
-    <w:link w:val="Heading3Char"/>
+    <w:basedOn w:val="a"/>
+    <w:next w:val="a"/>
+    <w:link w:val="30"/>
     <w:uiPriority w:val="9"/>
     <w:unhideWhenUsed/>
     <w:qFormat/>
@@ -4957,11 +5019,11 @@
       <w:szCs w:val="32"/>
     </w:rPr>
   </w:style>
-  <w:style w:type="paragraph" w:styleId="Heading4">
+  <w:style w:type="paragraph" w:styleId="4">
     <w:name w:val="heading 4"/>
-    <w:basedOn w:val="Normal"/>
-    <w:next w:val="Normal"/>
-    <w:link w:val="Heading4Char"/>
+    <w:basedOn w:val="a"/>
+    <w:next w:val="a"/>
+    <w:link w:val="40"/>
     <w:uiPriority w:val="9"/>
     <w:unhideWhenUsed/>
     <w:qFormat/>
@@ -4980,11 +5042,11 @@
       <w:sz w:val="28"/>
     </w:rPr>
   </w:style>
-  <w:style w:type="paragraph" w:styleId="Heading5">
+  <w:style w:type="paragraph" w:styleId="5">
     <w:name w:val="heading 5"/>
-    <w:basedOn w:val="Normal"/>
-    <w:next w:val="Normal"/>
-    <w:link w:val="Heading5Char"/>
+    <w:basedOn w:val="a"/>
+    <w:next w:val="a"/>
+    <w:link w:val="50"/>
     <w:uiPriority w:val="9"/>
     <w:semiHidden/>
     <w:unhideWhenUsed/>
@@ -5002,13 +5064,13 @@
       <w:color w:val="B2500E"/>
     </w:rPr>
   </w:style>
-  <w:style w:type="character" w:default="1" w:styleId="DefaultParagraphFont">
+  <w:style w:type="character" w:default="1" w:styleId="a0">
     <w:name w:val="Default Paragraph Font"/>
     <w:uiPriority w:val="1"/>
     <w:semiHidden/>
     <w:unhideWhenUsed/>
   </w:style>
-  <w:style w:type="table" w:default="1" w:styleId="TableNormal">
+  <w:style w:type="table" w:default="1" w:styleId="a1">
     <w:name w:val="Normal Table"/>
     <w:uiPriority w:val="99"/>
     <w:semiHidden/>
@@ -5023,16 +5085,16 @@
       </w:tblCellMar>
     </w:tblPr>
   </w:style>
-  <w:style w:type="numbering" w:default="1" w:styleId="NoList">
+  <w:style w:type="numbering" w:default="1" w:styleId="a2">
     <w:name w:val="No List"/>
     <w:uiPriority w:val="99"/>
     <w:semiHidden/>
     <w:unhideWhenUsed/>
   </w:style>
-  <w:style w:type="paragraph" w:styleId="Header">
+  <w:style w:type="paragraph" w:styleId="a3">
     <w:name w:val="header"/>
-    <w:basedOn w:val="Normal"/>
-    <w:link w:val="HeaderChar"/>
+    <w:basedOn w:val="a"/>
+    <w:link w:val="a4"/>
     <w:uiPriority w:val="99"/>
     <w:unhideWhenUsed/>
     <w:rsid w:val="008068A2"/>
@@ -5044,17 +5106,17 @@
       <w:spacing w:after="0" w:line="240" w:lineRule="auto"/>
     </w:pPr>
   </w:style>
-  <w:style w:type="character" w:customStyle="1" w:styleId="HeaderChar">
-    <w:name w:val="Header Char"/>
-    <w:basedOn w:val="DefaultParagraphFont"/>
-    <w:link w:val="Header"/>
+  <w:style w:type="character" w:customStyle="1" w:styleId="a4">
+    <w:name w:val="Горен колонтитул Знак"/>
+    <w:basedOn w:val="a0"/>
+    <w:link w:val="a3"/>
     <w:uiPriority w:val="99"/>
     <w:rsid w:val="008068A2"/>
   </w:style>
-  <w:style w:type="paragraph" w:styleId="Footer">
+  <w:style w:type="paragraph" w:styleId="a5">
     <w:name w:val="footer"/>
-    <w:basedOn w:val="Normal"/>
-    <w:link w:val="FooterChar"/>
+    <w:basedOn w:val="a"/>
+    <w:link w:val="a6"/>
     <w:uiPriority w:val="99"/>
     <w:unhideWhenUsed/>
     <w:rsid w:val="008068A2"/>
@@ -5066,17 +5128,17 @@
       <w:spacing w:after="0" w:line="240" w:lineRule="auto"/>
     </w:pPr>
   </w:style>
-  <w:style w:type="character" w:customStyle="1" w:styleId="FooterChar">
-    <w:name w:val="Footer Char"/>
-    <w:basedOn w:val="DefaultParagraphFont"/>
-    <w:link w:val="Footer"/>
+  <w:style w:type="character" w:customStyle="1" w:styleId="a6">
+    <w:name w:val="Долен колонтитул Знак"/>
+    <w:basedOn w:val="a0"/>
+    <w:link w:val="a5"/>
     <w:uiPriority w:val="99"/>
     <w:rsid w:val="008068A2"/>
   </w:style>
-  <w:style w:type="paragraph" w:styleId="BalloonText">
+  <w:style w:type="paragraph" w:styleId="a7">
     <w:name w:val="Balloon Text"/>
-    <w:basedOn w:val="Normal"/>
-    <w:link w:val="BalloonTextChar"/>
+    <w:basedOn w:val="a"/>
+    <w:link w:val="a8"/>
     <w:uiPriority w:val="99"/>
     <w:semiHidden/>
     <w:unhideWhenUsed/>
@@ -5090,10 +5152,10 @@
       <w:szCs w:val="16"/>
     </w:rPr>
   </w:style>
-  <w:style w:type="character" w:customStyle="1" w:styleId="BalloonTextChar">
-    <w:name w:val="Balloon Text Char"/>
-    <w:basedOn w:val="DefaultParagraphFont"/>
-    <w:link w:val="BalloonText"/>
+  <w:style w:type="character" w:customStyle="1" w:styleId="a8">
+    <w:name w:val="Изнесен текст Знак"/>
+    <w:basedOn w:val="a0"/>
+    <w:link w:val="a7"/>
     <w:uiPriority w:val="99"/>
     <w:semiHidden/>
     <w:rsid w:val="00564D7B"/>
@@ -5103,9 +5165,9 @@
       <w:szCs w:val="16"/>
     </w:rPr>
   </w:style>
-  <w:style w:type="character" w:styleId="Hyperlink">
+  <w:style w:type="character" w:styleId="a9">
     <w:name w:val="Hyperlink"/>
-    <w:basedOn w:val="DefaultParagraphFont"/>
+    <w:basedOn w:val="a0"/>
     <w:uiPriority w:val="99"/>
     <w:unhideWhenUsed/>
     <w:rsid w:val="0079324A"/>
@@ -5114,10 +5176,10 @@
       <w:u w:val="single"/>
     </w:rPr>
   </w:style>
-  <w:style w:type="character" w:customStyle="1" w:styleId="Heading1Char">
-    <w:name w:val="Heading 1 Char"/>
-    <w:basedOn w:val="DefaultParagraphFont"/>
-    <w:link w:val="Heading1"/>
+  <w:style w:type="character" w:customStyle="1" w:styleId="10">
+    <w:name w:val="Заглавие 1 Знак"/>
+    <w:basedOn w:val="a0"/>
+    <w:link w:val="1"/>
     <w:uiPriority w:val="9"/>
     <w:rsid w:val="00FA2C69"/>
     <w:rPr>
@@ -5128,10 +5190,10 @@
       <w:szCs w:val="32"/>
     </w:rPr>
   </w:style>
-  <w:style w:type="character" w:customStyle="1" w:styleId="Heading2Char">
-    <w:name w:val="Heading 2 Char"/>
-    <w:basedOn w:val="DefaultParagraphFont"/>
-    <w:link w:val="Heading2"/>
+  <w:style w:type="character" w:customStyle="1" w:styleId="20">
+    <w:name w:val="Заглавие 2 Знак"/>
+    <w:basedOn w:val="a0"/>
+    <w:link w:val="2"/>
     <w:uiPriority w:val="9"/>
     <w:rsid w:val="00874421"/>
     <w:rPr>
@@ -5144,9 +5206,9 @@
       <w:lang w:val="bg-BG"/>
     </w:rPr>
   </w:style>
-  <w:style w:type="paragraph" w:styleId="NormalWeb">
+  <w:style w:type="paragraph" w:styleId="aa">
     <w:name w:val="Normal (Web)"/>
-    <w:basedOn w:val="Normal"/>
+    <w:basedOn w:val="a"/>
     <w:uiPriority w:val="99"/>
     <w:semiHidden/>
     <w:unhideWhenUsed/>
@@ -5160,9 +5222,9 @@
       <w:szCs w:val="24"/>
     </w:rPr>
   </w:style>
-  <w:style w:type="character" w:styleId="Strong">
+  <w:style w:type="character" w:styleId="ab">
     <w:name w:val="Strong"/>
-    <w:basedOn w:val="DefaultParagraphFont"/>
+    <w:basedOn w:val="a0"/>
     <w:uiPriority w:val="22"/>
     <w:qFormat/>
     <w:rsid w:val="00524789"/>
@@ -5171,10 +5233,10 @@
       <w:bCs/>
     </w:rPr>
   </w:style>
-  <w:style w:type="character" w:customStyle="1" w:styleId="Heading3Char">
-    <w:name w:val="Heading 3 Char"/>
-    <w:basedOn w:val="DefaultParagraphFont"/>
-    <w:link w:val="Heading3"/>
+  <w:style w:type="character" w:customStyle="1" w:styleId="30">
+    <w:name w:val="Заглавие 3 Знак"/>
+    <w:basedOn w:val="a0"/>
+    <w:link w:val="3"/>
     <w:uiPriority w:val="9"/>
     <w:rsid w:val="00392B55"/>
     <w:rPr>
@@ -5185,10 +5247,10 @@
       <w:szCs w:val="32"/>
     </w:rPr>
   </w:style>
-  <w:style w:type="character" w:customStyle="1" w:styleId="Heading4Char">
-    <w:name w:val="Heading 4 Char"/>
-    <w:basedOn w:val="DefaultParagraphFont"/>
-    <w:link w:val="Heading4"/>
+  <w:style w:type="character" w:customStyle="1" w:styleId="40">
+    <w:name w:val="Заглавие 4 Знак"/>
+    <w:basedOn w:val="a0"/>
+    <w:link w:val="4"/>
     <w:uiPriority w:val="9"/>
     <w:rsid w:val="008C5930"/>
     <w:rPr>
@@ -5199,10 +5261,10 @@
       <w:sz w:val="28"/>
     </w:rPr>
   </w:style>
-  <w:style w:type="paragraph" w:styleId="ListParagraph">
+  <w:style w:type="paragraph" w:styleId="ac">
     <w:name w:val="List Paragraph"/>
-    <w:basedOn w:val="Normal"/>
-    <w:link w:val="ListParagraphChar"/>
+    <w:basedOn w:val="a"/>
+    <w:link w:val="ad"/>
     <w:uiPriority w:val="34"/>
     <w:qFormat/>
     <w:rsid w:val="008617B5"/>
@@ -5211,9 +5273,9 @@
       <w:contextualSpacing/>
     </w:pPr>
   </w:style>
-  <w:style w:type="character" w:styleId="FollowedHyperlink">
+  <w:style w:type="character" w:styleId="ae">
     <w:name w:val="FollowedHyperlink"/>
-    <w:basedOn w:val="DefaultParagraphFont"/>
+    <w:basedOn w:val="a0"/>
     <w:uiPriority w:val="99"/>
     <w:semiHidden/>
     <w:unhideWhenUsed/>
@@ -5223,10 +5285,10 @@
       <w:u w:val="single"/>
     </w:rPr>
   </w:style>
-  <w:style w:type="character" w:customStyle="1" w:styleId="Heading5Char">
-    <w:name w:val="Heading 5 Char"/>
-    <w:basedOn w:val="DefaultParagraphFont"/>
-    <w:link w:val="Heading5"/>
+  <w:style w:type="character" w:customStyle="1" w:styleId="50">
+    <w:name w:val="Заглавие 5 Знак"/>
+    <w:basedOn w:val="a0"/>
+    <w:link w:val="5"/>
     <w:uiPriority w:val="9"/>
     <w:semiHidden/>
     <w:rsid w:val="008C5930"/>
@@ -5238,7 +5300,7 @@
   </w:style>
   <w:style w:type="paragraph" w:customStyle="1" w:styleId="Code">
     <w:name w:val="Code"/>
-    <w:basedOn w:val="Normal"/>
+    <w:basedOn w:val="a"/>
     <w:link w:val="CodeChar"/>
     <w:qFormat/>
     <w:rsid w:val="008063E1"/>
@@ -5250,7 +5312,7 @@
   </w:style>
   <w:style w:type="character" w:customStyle="1" w:styleId="CodeChar">
     <w:name w:val="Code Char"/>
-    <w:basedOn w:val="DefaultParagraphFont"/>
+    <w:basedOn w:val="a0"/>
     <w:link w:val="Code"/>
     <w:rsid w:val="008063E1"/>
     <w:rPr>
@@ -5259,9 +5321,9 @@
       <w:noProof/>
     </w:rPr>
   </w:style>
-  <w:style w:type="table" w:styleId="TableGrid">
+  <w:style w:type="table" w:styleId="af">
     <w:name w:val="Table Grid"/>
-    <w:basedOn w:val="TableNormal"/>
+    <w:basedOn w:val="a1"/>
     <w:uiPriority w:val="59"/>
     <w:rsid w:val="00763912"/>
     <w:pPr>
@@ -5280,12 +5342,12 @@
   </w:style>
   <w:style w:type="character" w:customStyle="1" w:styleId="tgc">
     <w:name w:val="_tgc"/>
-    <w:basedOn w:val="DefaultParagraphFont"/>
+    <w:basedOn w:val="a0"/>
     <w:rsid w:val="00D8395C"/>
   </w:style>
   <w:style w:type="paragraph" w:customStyle="1" w:styleId="Index">
     <w:name w:val="Index"/>
-    <w:basedOn w:val="Normal"/>
+    <w:basedOn w:val="a"/>
     <w:rsid w:val="005054C7"/>
     <w:pPr>
       <w:suppressLineNumbers/>
@@ -5295,17 +5357,17 @@
       <w:rFonts w:cs="FreeSans"/>
     </w:rPr>
   </w:style>
-  <w:style w:type="character" w:customStyle="1" w:styleId="ListParagraphChar">
-    <w:name w:val="List Paragraph Char"/>
-    <w:basedOn w:val="DefaultParagraphFont"/>
-    <w:link w:val="ListParagraph"/>
+  <w:style w:type="character" w:customStyle="1" w:styleId="ad">
+    <w:name w:val="Списък на абзаци Знак"/>
+    <w:basedOn w:val="a0"/>
+    <w:link w:val="ac"/>
     <w:uiPriority w:val="34"/>
     <w:qFormat/>
     <w:rsid w:val="005054C7"/>
   </w:style>
   <w:style w:type="character" w:customStyle="1" w:styleId="InternetLink">
     <w:name w:val="Internet Link"/>
-    <w:basedOn w:val="DefaultParagraphFont"/>
+    <w:basedOn w:val="a0"/>
     <w:uiPriority w:val="99"/>
     <w:unhideWhenUsed/>
     <w:rsid w:val="005054C7"/>
@@ -5316,7 +5378,7 @@
   </w:style>
   <w:style w:type="character" w:customStyle="1" w:styleId="UnresolvedMention1">
     <w:name w:val="Unresolved Mention1"/>
-    <w:basedOn w:val="DefaultParagraphFont"/>
+    <w:basedOn w:val="a0"/>
     <w:uiPriority w:val="99"/>
     <w:semiHidden/>
     <w:unhideWhenUsed/>

</xml_diff>